<commit_message>
Bổ sung thêm hướng dẫn trong file docx
</commit_message>
<xml_diff>
--- a/Hướng dẫn add thư viện Microsoft.docx
+++ b/Hướng dẫn add thư viện Microsoft.docx
@@ -99,6 +99,30 @@
           </wp:inline>
         </w:drawing>
       </w:r>
+    </w:p>
+    <w:p/>
+    <w:p>
+      <w:pPr>
+        <w:autoSpaceDE w:val="0"/>
+        <w:autoSpaceDN w:val="0"/>
+        <w:adjustRightInd w:val="0"/>
+        <w:spacing w:after="0" w:line="240" w:lineRule="auto"/>
+        <w:rPr>
+          <w:rFonts w:ascii="Courier New" w:hAnsi="Courier New" w:cs="Courier New"/>
+          <w:sz w:val="17"/>
+          <w:szCs w:val="17"/>
+        </w:rPr>
+      </w:pPr>
+      <w:r>
+        <w:rPr>
+          <w:rFonts w:ascii="Courier New" w:hAnsi="Courier New" w:cs="Courier New"/>
+          <w:sz w:val="17"/>
+          <w:szCs w:val="17"/>
+        </w:rPr>
+        <w:t>Bổ sung thêm xuất file có kèm ảnh, 2 file ảnh logo.jpg và flag.jpg trong thư mục database, mọi người có thể sửa đường dẫn trong hàm ExportToExcel ở file FormDonHang.cs để có thể xem và cho đánh giá để tui sữa chửa thêm</w:t>
+      </w:r>
+    </w:p>
+    <w:p>
       <w:bookmarkStart w:id="0" w:name="_GoBack"/>
       <w:bookmarkEnd w:id="0"/>
     </w:p>

</xml_diff>

<commit_message>
Bổ sung file hướng dẫn và một số chỉnh sửa trong xuất file
</commit_message>
<xml_diff>
--- a/Hướng dẫn add thư viện Microsoft.docx
+++ b/Hướng dẫn add thư viện Microsoft.docx
@@ -6,6 +6,11 @@
       <w:r>
         <w:t>Hướng dẫn add thư viện Microsoft.Core</w:t>
       </w:r>
+      <w:r>
+        <w:t xml:space="preserve"> dùng xuất file excel đính kèm ảnh</w:t>
+      </w:r>
+      <w:bookmarkStart w:id="0" w:name="_GoBack"/>
+      <w:bookmarkEnd w:id="0"/>
     </w:p>
     <w:p>
       <w:r>
@@ -68,7 +73,7 @@
                     </pic:cNvPicPr>
                   </pic:nvPicPr>
                   <pic:blipFill>
-                    <a:blip r:embed="rId4">
+                    <a:blip r:embed="rId5">
                       <a:extLst>
                         <a:ext uri="{28A0092B-C50C-407E-A947-70E740481C1C}">
                           <a14:useLocalDpi xmlns:a14="http://schemas.microsoft.com/office/drawing/2010/main" val="0"/>
@@ -100,32 +105,109 @@
         </w:drawing>
       </w:r>
     </w:p>
+    <w:p>
+      <w:r>
+        <w:rPr>
+          <w:noProof/>
+        </w:rPr>
+        <w:drawing>
+          <wp:inline distT="0" distB="0" distL="0" distR="0">
+            <wp:extent cx="5943600" cy="1021715"/>
+            <wp:effectExtent l="0" t="0" r="0" b="6985"/>
+            <wp:docPr id="2" name="Picture 2"/>
+            <wp:cNvGraphicFramePr>
+              <a:graphicFrameLocks xmlns:a="http://schemas.openxmlformats.org/drawingml/2006/main" noChangeAspect="1"/>
+            </wp:cNvGraphicFramePr>
+            <a:graphic xmlns:a="http://schemas.openxmlformats.org/drawingml/2006/main">
+              <a:graphicData uri="http://schemas.openxmlformats.org/drawingml/2006/picture">
+                <pic:pic xmlns:pic="http://schemas.openxmlformats.org/drawingml/2006/picture">
+                  <pic:nvPicPr>
+                    <pic:cNvPr id="2" name="7A04290.tmp"/>
+                    <pic:cNvPicPr/>
+                  </pic:nvPicPr>
+                  <pic:blipFill>
+                    <a:blip r:embed="rId6">
+                      <a:extLst>
+                        <a:ext uri="{28A0092B-C50C-407E-A947-70E740481C1C}">
+                          <a14:useLocalDpi xmlns:a14="http://schemas.microsoft.com/office/drawing/2010/main" val="0"/>
+                        </a:ext>
+                      </a:extLst>
+                    </a:blip>
+                    <a:stretch>
+                      <a:fillRect/>
+                    </a:stretch>
+                  </pic:blipFill>
+                  <pic:spPr>
+                    <a:xfrm>
+                      <a:off x="0" y="0"/>
+                      <a:ext cx="5943600" cy="1021715"/>
+                    </a:xfrm>
+                    <a:prstGeom prst="rect">
+                      <a:avLst/>
+                    </a:prstGeom>
+                  </pic:spPr>
+                </pic:pic>
+              </a:graphicData>
+            </a:graphic>
+          </wp:inline>
+        </w:drawing>
+      </w:r>
+    </w:p>
     <w:p/>
     <w:p>
       <w:pPr>
+        <w:pStyle w:val="ListParagraph"/>
+        <w:numPr>
+          <w:ilvl w:val="0"/>
+          <w:numId w:val="1"/>
+        </w:numPr>
         <w:autoSpaceDE w:val="0"/>
         <w:autoSpaceDN w:val="0"/>
         <w:adjustRightInd w:val="0"/>
         <w:spacing w:after="0" w:line="240" w:lineRule="auto"/>
+      </w:pPr>
+      <w:r>
+        <w:t xml:space="preserve">Bổ sung thêm xuất file có kèm ảnh, 2 file ảnh logo.jpg và flag.jpg trong thư mục database, mọi người có thể sửa đường dẫn trong hàm ExportToExcel ở file FormDonHang.cs </w:t>
+      </w:r>
+      <w:r>
+        <w:t xml:space="preserve">(dòng thứ </w:t>
+      </w:r>
+      <w:r>
         <w:rPr>
-          <w:rFonts w:ascii="Courier New" w:hAnsi="Courier New" w:cs="Courier New"/>
-          <w:sz w:val="17"/>
-          <w:szCs w:val="17"/>
+          <w:color w:val="FF0000"/>
         </w:rPr>
-      </w:pPr>
-      <w:r>
-        <w:rPr>
-          <w:rFonts w:ascii="Courier New" w:hAnsi="Courier New" w:cs="Courier New"/>
-          <w:sz w:val="17"/>
-          <w:szCs w:val="17"/>
-        </w:rPr>
-        <w:t>Bổ sung thêm xuất file có kèm ảnh, 2 file ảnh logo.jpg và flag.jpg trong thư mục database, mọi người có thể sửa đường dẫn trong hàm ExportToExcel ở file FormDonHang.cs để có thể xem và cho đánh giá để tui sữa chửa thêm</w:t>
+        <w:t>452 và 454</w:t>
+      </w:r>
+      <w:r>
+        <w:t xml:space="preserve">) </w:t>
+      </w:r>
+      <w:r>
+        <w:t xml:space="preserve">để có thể xem </w:t>
+      </w:r>
+      <w:r>
+        <w:t>ảnh xuất kèm file Excel</w:t>
+      </w:r>
+      <w:r>
+        <w:t>.</w:t>
       </w:r>
     </w:p>
     <w:p>
-      <w:bookmarkStart w:id="0" w:name="_GoBack"/>
-      <w:bookmarkEnd w:id="0"/>
+      <w:pPr>
+        <w:pStyle w:val="ListParagraph"/>
+        <w:numPr>
+          <w:ilvl w:val="0"/>
+          <w:numId w:val="1"/>
+        </w:numPr>
+        <w:autoSpaceDE w:val="0"/>
+        <w:autoSpaceDN w:val="0"/>
+        <w:adjustRightInd w:val="0"/>
+        <w:spacing w:after="0" w:line="240" w:lineRule="auto"/>
+      </w:pPr>
+      <w:r>
+        <w:t>Trường hợp không add thành công có thể xóa 2 dòng đó.</w:t>
+      </w:r>
     </w:p>
+    <w:p/>
     <w:sectPr>
       <w:pgSz w:w="12240" w:h="15840"/>
       <w:pgMar w:top="1440" w:right="1440" w:bottom="1440" w:left="1440" w:header="720" w:footer="720" w:gutter="0"/>
@@ -136,13 +218,134 @@
 </w:document>
 </file>
 
+<file path=word/numbering.xml><?xml version="1.0" encoding="utf-8"?>
+<w:numbering xmlns:wpc="http://schemas.microsoft.com/office/word/2010/wordprocessingCanvas" xmlns:mc="http://schemas.openxmlformats.org/markup-compatibility/2006" xmlns:o="urn:schemas-microsoft-com:office:office" xmlns:r="http://schemas.openxmlformats.org/officeDocument/2006/relationships" xmlns:m="http://schemas.openxmlformats.org/officeDocument/2006/math" xmlns:v="urn:schemas-microsoft-com:vml" xmlns:wp14="http://schemas.microsoft.com/office/word/2010/wordprocessingDrawing" xmlns:wp="http://schemas.openxmlformats.org/drawingml/2006/wordprocessingDrawing" xmlns:w10="urn:schemas-microsoft-com:office:word" xmlns:w="http://schemas.openxmlformats.org/wordprocessingml/2006/main" xmlns:w14="http://schemas.microsoft.com/office/word/2010/wordml" xmlns:w15="http://schemas.microsoft.com/office/word/2012/wordml" xmlns:wpg="http://schemas.microsoft.com/office/word/2010/wordprocessingGroup" xmlns:wpi="http://schemas.microsoft.com/office/word/2010/wordprocessingInk" xmlns:wne="http://schemas.microsoft.com/office/word/2006/wordml" xmlns:wps="http://schemas.microsoft.com/office/word/2010/wordprocessingShape" mc:Ignorable="w14 w15 wp14">
+  <w:abstractNum w:abstractNumId="0">
+    <w:nsid w:val="3D2444E7"/>
+    <w:multiLevelType w:val="hybridMultilevel"/>
+    <w:tmpl w:val="CB5899BA"/>
+    <w:lvl w:ilvl="0" w:tplc="04090001">
+      <w:start w:val="1"/>
+      <w:numFmt w:val="bullet"/>
+      <w:lvlText w:val=""/>
+      <w:lvlJc w:val="left"/>
+      <w:pPr>
+        <w:ind w:left="720" w:hanging="360"/>
+      </w:pPr>
+      <w:rPr>
+        <w:rFonts w:ascii="Symbol" w:hAnsi="Symbol" w:hint="default"/>
+      </w:rPr>
+    </w:lvl>
+    <w:lvl w:ilvl="1" w:tplc="04090003" w:tentative="1">
+      <w:start w:val="1"/>
+      <w:numFmt w:val="bullet"/>
+      <w:lvlText w:val="o"/>
+      <w:lvlJc w:val="left"/>
+      <w:pPr>
+        <w:ind w:left="1440" w:hanging="360"/>
+      </w:pPr>
+      <w:rPr>
+        <w:rFonts w:ascii="Courier New" w:hAnsi="Courier New" w:cs="Courier New" w:hint="default"/>
+      </w:rPr>
+    </w:lvl>
+    <w:lvl w:ilvl="2" w:tplc="04090005" w:tentative="1">
+      <w:start w:val="1"/>
+      <w:numFmt w:val="bullet"/>
+      <w:lvlText w:val=""/>
+      <w:lvlJc w:val="left"/>
+      <w:pPr>
+        <w:ind w:left="2160" w:hanging="360"/>
+      </w:pPr>
+      <w:rPr>
+        <w:rFonts w:ascii="Wingdings" w:hAnsi="Wingdings" w:hint="default"/>
+      </w:rPr>
+    </w:lvl>
+    <w:lvl w:ilvl="3" w:tplc="04090001" w:tentative="1">
+      <w:start w:val="1"/>
+      <w:numFmt w:val="bullet"/>
+      <w:lvlText w:val=""/>
+      <w:lvlJc w:val="left"/>
+      <w:pPr>
+        <w:ind w:left="2880" w:hanging="360"/>
+      </w:pPr>
+      <w:rPr>
+        <w:rFonts w:ascii="Symbol" w:hAnsi="Symbol" w:hint="default"/>
+      </w:rPr>
+    </w:lvl>
+    <w:lvl w:ilvl="4" w:tplc="04090003" w:tentative="1">
+      <w:start w:val="1"/>
+      <w:numFmt w:val="bullet"/>
+      <w:lvlText w:val="o"/>
+      <w:lvlJc w:val="left"/>
+      <w:pPr>
+        <w:ind w:left="3600" w:hanging="360"/>
+      </w:pPr>
+      <w:rPr>
+        <w:rFonts w:ascii="Courier New" w:hAnsi="Courier New" w:cs="Courier New" w:hint="default"/>
+      </w:rPr>
+    </w:lvl>
+    <w:lvl w:ilvl="5" w:tplc="04090005" w:tentative="1">
+      <w:start w:val="1"/>
+      <w:numFmt w:val="bullet"/>
+      <w:lvlText w:val=""/>
+      <w:lvlJc w:val="left"/>
+      <w:pPr>
+        <w:ind w:left="4320" w:hanging="360"/>
+      </w:pPr>
+      <w:rPr>
+        <w:rFonts w:ascii="Wingdings" w:hAnsi="Wingdings" w:hint="default"/>
+      </w:rPr>
+    </w:lvl>
+    <w:lvl w:ilvl="6" w:tplc="04090001" w:tentative="1">
+      <w:start w:val="1"/>
+      <w:numFmt w:val="bullet"/>
+      <w:lvlText w:val=""/>
+      <w:lvlJc w:val="left"/>
+      <w:pPr>
+        <w:ind w:left="5040" w:hanging="360"/>
+      </w:pPr>
+      <w:rPr>
+        <w:rFonts w:ascii="Symbol" w:hAnsi="Symbol" w:hint="default"/>
+      </w:rPr>
+    </w:lvl>
+    <w:lvl w:ilvl="7" w:tplc="04090003" w:tentative="1">
+      <w:start w:val="1"/>
+      <w:numFmt w:val="bullet"/>
+      <w:lvlText w:val="o"/>
+      <w:lvlJc w:val="left"/>
+      <w:pPr>
+        <w:ind w:left="5760" w:hanging="360"/>
+      </w:pPr>
+      <w:rPr>
+        <w:rFonts w:ascii="Courier New" w:hAnsi="Courier New" w:cs="Courier New" w:hint="default"/>
+      </w:rPr>
+    </w:lvl>
+    <w:lvl w:ilvl="8" w:tplc="04090005" w:tentative="1">
+      <w:start w:val="1"/>
+      <w:numFmt w:val="bullet"/>
+      <w:lvlText w:val=""/>
+      <w:lvlJc w:val="left"/>
+      <w:pPr>
+        <w:ind w:left="6480" w:hanging="360"/>
+      </w:pPr>
+      <w:rPr>
+        <w:rFonts w:ascii="Wingdings" w:hAnsi="Wingdings" w:hint="default"/>
+      </w:rPr>
+    </w:lvl>
+  </w:abstractNum>
+  <w:num w:numId="1">
+    <w:abstractNumId w:val="0"/>
+  </w:num>
+</w:numbering>
+</file>
+
 <file path=word/styles.xml><?xml version="1.0" encoding="utf-8"?>
 <w:styles xmlns:mc="http://schemas.openxmlformats.org/markup-compatibility/2006" xmlns:r="http://schemas.openxmlformats.org/officeDocument/2006/relationships" xmlns:w="http://schemas.openxmlformats.org/wordprocessingml/2006/main" xmlns:w14="http://schemas.microsoft.com/office/word/2010/wordml" xmlns:w15="http://schemas.microsoft.com/office/word/2012/wordml" mc:Ignorable="w14 w15">
   <w:docDefaults>
     <w:rPrDefault>
       <w:rPr>
-        <w:rFonts w:asciiTheme="minorHAnsi" w:eastAsiaTheme="minorHAnsi" w:hAnsiTheme="minorHAnsi" w:cstheme="minorBidi"/>
-        <w:sz w:val="22"/>
+        <w:rFonts w:ascii="Cambria Math" w:eastAsiaTheme="minorHAnsi" w:hAnsi="Cambria Math" w:cstheme="minorBidi"/>
+        <w:sz w:val="24"/>
         <w:szCs w:val="22"/>
         <w:lang w:val="en-US" w:eastAsia="en-US" w:bidi="ar-SA"/>
       </w:rPr>
@@ -533,7 +736,6 @@
   <w:style w:type="character" w:default="1" w:styleId="DefaultParagraphFont">
     <w:name w:val="Default Paragraph Font"/>
     <w:uiPriority w:val="1"/>
-    <w:semiHidden/>
     <w:unhideWhenUsed/>
   </w:style>
   <w:style w:type="table" w:default="1" w:styleId="TableNormal">
@@ -556,6 +758,17 @@
     <w:uiPriority w:val="99"/>
     <w:semiHidden/>
     <w:unhideWhenUsed/>
+  </w:style>
+  <w:style w:type="paragraph" w:styleId="ListParagraph">
+    <w:name w:val="List Paragraph"/>
+    <w:basedOn w:val="Normal"/>
+    <w:uiPriority w:val="34"/>
+    <w:qFormat/>
+    <w:rsid w:val="00BC7A53"/>
+    <w:pPr>
+      <w:ind w:left="720"/>
+      <w:contextualSpacing/>
+    </w:pPr>
   </w:style>
 </w:styles>
 </file>

</xml_diff>